<commit_message>
Updated integration documentation and finished sample scene for demo build.
</commit_message>
<xml_diff>
--- a/Integration Documentation.docx
+++ b/Integration Documentation.docx
@@ -27,10 +27,7 @@
         <w:jc w:val="center"/>
       </w:pPr>
       <w:r>
-        <w:t xml:space="preserve">Complex Games Assessment Task </w:t>
-      </w:r>
-      <w:r>
-        <w:t>2:</w:t>
+        <w:t>Complex Games Assessment Task 2:</w:t>
       </w:r>
     </w:p>
     <w:p>
@@ -94,13 +91,7 @@
         <w:t>This document aims to guide the end user through</w:t>
       </w:r>
       <w:r>
-        <w:t xml:space="preserve"> the integration of the </w:t>
-      </w:r>
-      <w:r>
-        <w:t>Procedural Planet Generator</w:t>
-      </w:r>
-      <w:r>
-        <w:t xml:space="preserve"> into their project, as well as</w:t>
+        <w:t xml:space="preserve"> the integration of the Procedural Planet Generator into their project, as well as</w:t>
       </w:r>
       <w:r>
         <w:t xml:space="preserve"> the features and functionality of the complex system.</w:t>
@@ -264,7 +255,15 @@
     <w:p/>
     <w:p>
       <w:r>
-        <w:t xml:space="preserve">Once you’re in a new or existing URP compatible project simply drag and drop the “proceduralplanetgeneration.unitypackage” file into your </w:t>
+        <w:t>Once you’re in a new or existing URP compatible project simply drag and drop the “</w:t>
+      </w:r>
+      <w:proofErr w:type="spellStart"/>
+      <w:r>
+        <w:t>proceduralplanetgeneration.unitypackage</w:t>
+      </w:r>
+      <w:proofErr w:type="spellEnd"/>
+      <w:r>
+        <w:t xml:space="preserve">” file into your </w:t>
       </w:r>
       <w:r>
         <w:rPr>
@@ -1144,7 +1143,27 @@
           <w:sz w:val="14"/>
           <w:szCs w:val="14"/>
         </w:rPr>
-        <w:t>These files are used to store a planets shape a colour data. Each different planet you create will require its own shape and colour settings.</w:t>
+        <w:t xml:space="preserve">These files are used to store </w:t>
+      </w:r>
+      <w:proofErr w:type="gramStart"/>
+      <w:r>
+        <w:rPr>
+          <w:i/>
+          <w:iCs/>
+          <w:sz w:val="14"/>
+          <w:szCs w:val="14"/>
+        </w:rPr>
+        <w:t>a planets</w:t>
+      </w:r>
+      <w:proofErr w:type="gramEnd"/>
+      <w:r>
+        <w:rPr>
+          <w:i/>
+          <w:iCs/>
+          <w:sz w:val="14"/>
+          <w:szCs w:val="14"/>
+        </w:rPr>
+        <w:t xml:space="preserve"> shape a colour data. Each different planet you create will require its own shape and colour settings.</w:t>
       </w:r>
     </w:p>
     <w:p>
@@ -2079,16 +2098,7 @@
           <w:sz w:val="24"/>
           <w:szCs w:val="24"/>
         </w:rPr>
-        <w:t xml:space="preserve"> Planet Component</w:t>
-      </w:r>
-      <w:r>
-        <w:rPr>
-          <w:b/>
-          <w:bCs/>
-          <w:sz w:val="24"/>
-          <w:szCs w:val="24"/>
-        </w:rPr>
-        <w:t>:</w:t>
+        <w:t xml:space="preserve"> Planet Component:</w:t>
       </w:r>
     </w:p>
     <w:p>
@@ -3351,7 +3361,7 @@
                 <w:noProof/>
               </w:rPr>
               <w:drawing>
-                <wp:anchor distT="0" distB="0" distL="114300" distR="114300" simplePos="0" relativeHeight="251692032" behindDoc="1" locked="0" layoutInCell="1" allowOverlap="1" wp14:anchorId="2C144CD4" wp14:editId="544D614A">
+                <wp:anchor distT="0" distB="0" distL="114300" distR="114300" simplePos="0" relativeHeight="251692032" behindDoc="1" locked="0" layoutInCell="1" allowOverlap="1" wp14:anchorId="2C144CD4" wp14:editId="6B5F059F">
                   <wp:simplePos x="0" y="0"/>
                   <wp:positionH relativeFrom="column">
                     <wp:posOffset>80068</wp:posOffset>
@@ -3541,10 +3551,7 @@
               </w:drawing>
             </w:r>
             <w:r>
-              <w:t xml:space="preserve">Inversed </w:t>
-            </w:r>
-            <w:r>
-              <w:t>3D Simplex Noise values.</w:t>
+              <w:t>Inversed 3D Simplex Noise values.</w:t>
             </w:r>
           </w:p>
         </w:tc>
@@ -4012,10 +4019,7 @@
               <w:jc w:val="center"/>
             </w:pPr>
             <w:r>
-              <w:t xml:space="preserve">Base </w:t>
-            </w:r>
-            <w:r>
-              <w:t>Roughness: 1</w:t>
+              <w:t>Base Roughness: 1</w:t>
             </w:r>
           </w:p>
           <w:p>
@@ -4073,10 +4077,7 @@
               <w:jc w:val="center"/>
             </w:pPr>
             <w:r>
-              <w:t xml:space="preserve">Base </w:t>
-            </w:r>
-            <w:r>
-              <w:t>Roughness: 5</w:t>
+              <w:t>Base Roughness: 5</w:t>
             </w:r>
           </w:p>
           <w:p>
@@ -4165,7 +4166,27 @@
           <w:sz w:val="18"/>
           <w:szCs w:val="18"/>
         </w:rPr>
-        <w:t>The hardcoded value this effects is 1 meaning a persistence value of 0.5 would result in 50% of the previous noise layer affecting this layer.</w:t>
+        <w:t xml:space="preserve">The hardcoded value </w:t>
+      </w:r>
+      <w:proofErr w:type="gramStart"/>
+      <w:r>
+        <w:rPr>
+          <w:i/>
+          <w:iCs/>
+          <w:sz w:val="18"/>
+          <w:szCs w:val="18"/>
+        </w:rPr>
+        <w:t>this effects</w:t>
+      </w:r>
+      <w:proofErr w:type="gramEnd"/>
+      <w:r>
+        <w:rPr>
+          <w:i/>
+          <w:iCs/>
+          <w:sz w:val="18"/>
+          <w:szCs w:val="18"/>
+        </w:rPr>
+        <w:t xml:space="preserve"> is 1 meaning a persistence value of 0.5 would result in 50% of the previous noise layer affecting this layer.</w:t>
       </w:r>
     </w:p>
     <w:p>
@@ -4209,13 +4230,7 @@
               <w:jc w:val="center"/>
             </w:pPr>
             <w:r>
-              <w:t>Persistence</w:t>
-            </w:r>
-            <w:r>
-              <w:t xml:space="preserve">: </w:t>
-            </w:r>
-            <w:r>
-              <w:t>0.25</w:t>
+              <w:t>Persistence: 0.25</w:t>
             </w:r>
           </w:p>
           <w:p>
@@ -4273,10 +4288,7 @@
               <w:jc w:val="center"/>
             </w:pPr>
             <w:r>
-              <w:t xml:space="preserve">Persistence: </w:t>
-            </w:r>
-            <w:r>
-              <w:t>1</w:t>
+              <w:t>Persistence: 1</w:t>
             </w:r>
           </w:p>
           <w:p>
@@ -4384,13 +4396,7 @@
               <w:jc w:val="center"/>
             </w:pPr>
             <w:r>
-              <w:t>Min Value</w:t>
-            </w:r>
-            <w:r>
-              <w:t xml:space="preserve">: </w:t>
-            </w:r>
-            <w:r>
-              <w:t>0</w:t>
+              <w:t>Min Value: 0</w:t>
             </w:r>
           </w:p>
           <w:p>
@@ -4448,13 +4454,7 @@
               <w:jc w:val="center"/>
             </w:pPr>
             <w:r>
-              <w:t>Min Value</w:t>
-            </w:r>
-            <w:r>
-              <w:t>: 1</w:t>
-            </w:r>
-            <w:r>
-              <w:t>.25</w:t>
+              <w:t>Min Value: 1.25</w:t>
             </w:r>
           </w:p>
           <w:p>
@@ -5148,6 +5148,296 @@
       <w:r>
         <w:t>what tweaking a given variable will achieve. The easiest way to make what you imagine is to just play around with settings until you have a better understanding of how these change the result!</w:t>
       </w:r>
+    </w:p>
+    <w:p>
+      <w:pPr>
+        <w:spacing w:after="0"/>
+      </w:pPr>
+    </w:p>
+    <w:p>
+      <w:pPr>
+        <w:spacing w:after="0"/>
+      </w:pPr>
+    </w:p>
+    <w:p>
+      <w:pPr>
+        <w:spacing w:after="0"/>
+        <w:rPr>
+          <w:b/>
+          <w:bCs/>
+          <w:sz w:val="24"/>
+          <w:szCs w:val="24"/>
+        </w:rPr>
+      </w:pPr>
+      <w:r>
+        <w:rPr>
+          <w:b/>
+          <w:bCs/>
+          <w:sz w:val="24"/>
+          <w:szCs w:val="24"/>
+        </w:rPr>
+        <w:lastRenderedPageBreak/>
+        <w:t>Known Errors and Fixes:</w:t>
+      </w:r>
+    </w:p>
+    <w:tbl>
+      <w:tblPr>
+        <w:tblStyle w:val="TableGrid"/>
+        <w:tblW w:w="0" w:type="auto"/>
+        <w:tblLook w:val="04A0" w:firstRow="1" w:lastRow="0" w:firstColumn="1" w:lastColumn="0" w:noHBand="0" w:noVBand="1"/>
+      </w:tblPr>
+      <w:tblGrid>
+        <w:gridCol w:w="4626"/>
+        <w:gridCol w:w="4390"/>
+      </w:tblGrid>
+      <w:tr>
+        <w:tc>
+          <w:tcPr>
+            <w:tcW w:w="4626" w:type="dxa"/>
+          </w:tcPr>
+          <w:p>
+            <w:pPr>
+              <w:jc w:val="center"/>
+              <w:rPr>
+                <w:b/>
+              </w:rPr>
+            </w:pPr>
+            <w:r>
+              <w:rPr>
+                <w:b/>
+                <w:sz w:val="24"/>
+                <w:szCs w:val="24"/>
+              </w:rPr>
+              <w:t>Error:</w:t>
+            </w:r>
+          </w:p>
+        </w:tc>
+        <w:tc>
+          <w:tcPr>
+            <w:tcW w:w="4390" w:type="dxa"/>
+          </w:tcPr>
+          <w:p>
+            <w:pPr>
+              <w:jc w:val="center"/>
+            </w:pPr>
+            <w:r>
+              <w:rPr>
+                <w:b/>
+                <w:bCs/>
+                <w:sz w:val="24"/>
+                <w:szCs w:val="24"/>
+              </w:rPr>
+              <w:t>Solution:</w:t>
+            </w:r>
+          </w:p>
+        </w:tc>
+      </w:tr>
+      <w:tr>
+        <w:tc>
+          <w:tcPr>
+            <w:tcW w:w="4626" w:type="dxa"/>
+          </w:tcPr>
+          <w:p>
+            <w:r>
+              <w:t xml:space="preserve">Even with the layer enabled, no </w:t>
+            </w:r>
+            <w:r>
+              <w:t xml:space="preserve">noise </w:t>
+            </w:r>
+            <w:r>
+              <w:t>render</w:t>
+            </w:r>
+            <w:r>
+              <w:t>s</w:t>
+            </w:r>
+            <w:r>
+              <w:t xml:space="preserve"> to the sphere.</w:t>
+            </w:r>
+          </w:p>
+          <w:p>
+            <w:r>
+              <w:rPr>
+                <w:noProof/>
+              </w:rPr>
+              <w:drawing>
+                <wp:inline distT="0" distB="0" distL="0" distR="0" wp14:anchorId="7EC1D018" wp14:editId="1FD6DFD3">
+                  <wp:extent cx="2797508" cy="1642056"/>
+                  <wp:effectExtent l="0" t="0" r="3175" b="0"/>
+                  <wp:docPr id="493311692" name="Picture 1"/>
+                  <wp:cNvGraphicFramePr>
+                    <a:graphicFrameLocks xmlns:a="http://schemas.openxmlformats.org/drawingml/2006/main" noChangeAspect="1"/>
+                  </wp:cNvGraphicFramePr>
+                  <a:graphic xmlns:a="http://schemas.openxmlformats.org/drawingml/2006/main">
+                    <a:graphicData uri="http://schemas.openxmlformats.org/drawingml/2006/picture">
+                      <pic:pic xmlns:pic="http://schemas.openxmlformats.org/drawingml/2006/picture">
+                        <pic:nvPicPr>
+                          <pic:cNvPr id="493311692" name=""/>
+                          <pic:cNvPicPr/>
+                        </pic:nvPicPr>
+                        <pic:blipFill>
+                          <a:blip r:embed="rId37"/>
+                          <a:stretch>
+                            <a:fillRect/>
+                          </a:stretch>
+                        </pic:blipFill>
+                        <pic:spPr>
+                          <a:xfrm>
+                            <a:off x="0" y="0"/>
+                            <a:ext cx="2807829" cy="1648114"/>
+                          </a:xfrm>
+                          <a:prstGeom prst="rect">
+                            <a:avLst/>
+                          </a:prstGeom>
+                        </pic:spPr>
+                      </pic:pic>
+                    </a:graphicData>
+                  </a:graphic>
+                </wp:inline>
+              </w:drawing>
+            </w:r>
+          </w:p>
+        </w:tc>
+        <w:tc>
+          <w:tcPr>
+            <w:tcW w:w="4390" w:type="dxa"/>
+          </w:tcPr>
+          <w:p>
+            <w:r>
+              <w:rPr>
+                <w:b/>
+                <w:bCs/>
+              </w:rPr>
+              <w:t xml:space="preserve">Cause: </w:t>
+            </w:r>
+            <w:r>
+              <w:t xml:space="preserve">This occurs because there are currently no “Noise Layers” in the noise layer array within “Element 0” of the “Noise Filters” </w:t>
+            </w:r>
+            <w:r>
+              <w:t>array</w:t>
+            </w:r>
+            <w:r>
+              <w:t>. When a new “Noise Filter” element is created I couldn’t find a way to initialize the Noise Layers array with an existing element.</w:t>
+            </w:r>
+          </w:p>
+          <w:p>
+            <w:r>
+              <w:rPr>
+                <w:b/>
+                <w:bCs/>
+              </w:rPr>
+              <w:t>Fix:</w:t>
+            </w:r>
+            <w:r>
+              <w:t xml:space="preserve"> Drag the “Noise Layers” slider to any </w:t>
+            </w:r>
+            <w:r>
+              <w:t>value or</w:t>
+            </w:r>
+            <w:r>
+              <w:t xml:space="preserve"> input any number into the int field.</w:t>
+            </w:r>
+          </w:p>
+        </w:tc>
+      </w:tr>
+      <w:tr>
+        <w:tc>
+          <w:tcPr>
+            <w:tcW w:w="4626" w:type="dxa"/>
+          </w:tcPr>
+          <w:p>
+            <w:r>
+              <w:t xml:space="preserve">Large seams between faces visible </w:t>
+            </w:r>
+          </w:p>
+          <w:p>
+            <w:pPr>
+              <w:jc w:val="center"/>
+            </w:pPr>
+            <w:r>
+              <w:rPr>
+                <w:noProof/>
+              </w:rPr>
+              <w:drawing>
+                <wp:inline distT="0" distB="0" distL="0" distR="0" wp14:anchorId="6EFAF76C" wp14:editId="2CF2DEC0">
+                  <wp:extent cx="1257300" cy="1009650"/>
+                  <wp:effectExtent l="0" t="0" r="0" b="0"/>
+                  <wp:docPr id="864120053" name="Picture 1"/>
+                  <wp:cNvGraphicFramePr>
+                    <a:graphicFrameLocks xmlns:a="http://schemas.openxmlformats.org/drawingml/2006/main" noChangeAspect="1"/>
+                  </wp:cNvGraphicFramePr>
+                  <a:graphic xmlns:a="http://schemas.openxmlformats.org/drawingml/2006/main">
+                    <a:graphicData uri="http://schemas.openxmlformats.org/drawingml/2006/picture">
+                      <pic:pic xmlns:pic="http://schemas.openxmlformats.org/drawingml/2006/picture">
+                        <pic:nvPicPr>
+                          <pic:cNvPr id="864120053" name=""/>
+                          <pic:cNvPicPr/>
+                        </pic:nvPicPr>
+                        <pic:blipFill>
+                          <a:blip r:embed="rId38"/>
+                          <a:stretch>
+                            <a:fillRect/>
+                          </a:stretch>
+                        </pic:blipFill>
+                        <pic:spPr>
+                          <a:xfrm>
+                            <a:off x="0" y="0"/>
+                            <a:ext cx="1257300" cy="1009650"/>
+                          </a:xfrm>
+                          <a:prstGeom prst="rect">
+                            <a:avLst/>
+                          </a:prstGeom>
+                        </pic:spPr>
+                      </pic:pic>
+                    </a:graphicData>
+                  </a:graphic>
+                </wp:inline>
+              </w:drawing>
+            </w:r>
+          </w:p>
+        </w:tc>
+        <w:tc>
+          <w:tcPr>
+            <w:tcW w:w="4390" w:type="dxa"/>
+          </w:tcPr>
+          <w:p>
+            <w:r>
+              <w:rPr>
+                <w:b/>
+                <w:bCs/>
+              </w:rPr>
+              <w:t xml:space="preserve">Cause: </w:t>
+            </w:r>
+            <w:r>
+              <w:t xml:space="preserve">This happens due to the way I create vertex data for each face, there are duplicate vertices along each edge and at the moment they have no way of </w:t>
+            </w:r>
+            <w:proofErr w:type="gramStart"/>
+            <w:r>
+              <w:t>know</w:t>
+            </w:r>
+            <w:proofErr w:type="gramEnd"/>
+            <w:r>
+              <w:t xml:space="preserve"> about each other.</w:t>
+            </w:r>
+          </w:p>
+          <w:p>
+            <w:r>
+              <w:rPr>
+                <w:b/>
+                <w:bCs/>
+              </w:rPr>
+              <w:t xml:space="preserve">Fix: </w:t>
+            </w:r>
+            <w:r>
+              <w:t>If you look through my scripts you’ll find a lot of comments regarding a “Mesh Welder”. This was my attempt to fix this however because of time constraints I was unable to implement this.</w:t>
+            </w:r>
+          </w:p>
+        </w:tc>
+      </w:tr>
+    </w:tbl>
+    <w:p>
+      <w:pPr>
+        <w:spacing w:after="0"/>
+      </w:pPr>
     </w:p>
     <w:sectPr>
       <w:pgSz w:w="11906" w:h="16838"/>
@@ -6070,6 +6360,7 @@
   <w:style w:type="character" w:default="1" w:styleId="DefaultParagraphFont">
     <w:name w:val="Default Paragraph Font"/>
     <w:uiPriority w:val="1"/>
+    <w:semiHidden/>
     <w:unhideWhenUsed/>
   </w:style>
   <w:style w:type="table" w:default="1" w:styleId="TableNormal">

</xml_diff>